<commit_message>
Aggiunte note per descrivere le operazioni necessarie per cambiare modello nella scena
</commit_message>
<xml_diff>
--- a/Notes.docx
+++ b/Notes.docx
@@ -144,133 +144,168 @@
       <w:pPr>
         <w:pStyle w:val="Paragrafoelenco"/>
         <w:rPr>
+          <w:rFonts w:ascii="Consolas" w:hAnsi="Consolas" w:cs="Consolas"/>
+          <w:color w:val="000000"/>
+          <w:sz w:val="19"/>
+          <w:szCs w:val="19"/>
+          <w:lang w:val="it-IT"/>
+        </w:rPr>
+      </w:pPr>
+      <w:r>
+        <w:rPr>
+          <w:lang w:val="it-IT"/>
+        </w:rPr>
+        <w:t xml:space="preserve">I file con le coordinate dei modelli, dei </w:t>
+      </w:r>
+      <w:proofErr w:type="spellStart"/>
+      <w:r>
+        <w:rPr>
+          <w:lang w:val="it-IT"/>
+        </w:rPr>
+        <w:t>cage</w:t>
+      </w:r>
+      <w:proofErr w:type="spellEnd"/>
+      <w:r>
+        <w:rPr>
+          <w:lang w:val="it-IT"/>
+        </w:rPr>
+        <w:t>, delle coordinate baricentriche e delle annotazioni vanno inserite nella cartella in</w:t>
+      </w:r>
+      <w:r>
+        <w:rPr>
+          <w:rFonts w:ascii="Consolas" w:hAnsi="Consolas" w:cs="Consolas"/>
+          <w:color w:val="000000"/>
+          <w:sz w:val="19"/>
+          <w:szCs w:val="19"/>
+          <w:lang w:val="it-IT"/>
+        </w:rPr>
+        <w:t xml:space="preserve"> </w:t>
+      </w:r>
+      <w:proofErr w:type="gramStart"/>
+      <w:r>
+        <w:rPr>
+          <w:rFonts w:ascii="Consolas" w:hAnsi="Consolas" w:cs="Consolas"/>
+          <w:color w:val="000000"/>
+          <w:sz w:val="19"/>
+          <w:szCs w:val="19"/>
+          <w:lang w:val="it-IT"/>
+        </w:rPr>
+        <w:t>“..</w:t>
+      </w:r>
+      <w:proofErr w:type="gramEnd"/>
+      <w:r>
+        <w:rPr>
+          <w:rFonts w:ascii="Consolas" w:hAnsi="Consolas" w:cs="Consolas"/>
+          <w:color w:val="000000"/>
+          <w:sz w:val="19"/>
+          <w:szCs w:val="19"/>
+          <w:lang w:val="it-IT"/>
+        </w:rPr>
+        <w:t>\</w:t>
+      </w:r>
+      <w:proofErr w:type="spellStart"/>
+      <w:r>
+        <w:rPr>
+          <w:rFonts w:ascii="Consolas" w:hAnsi="Consolas" w:cs="Consolas"/>
+          <w:color w:val="000000"/>
+          <w:sz w:val="19"/>
+          <w:szCs w:val="19"/>
+          <w:lang w:val="it-IT"/>
+        </w:rPr>
+        <w:t>TestSelection</w:t>
+      </w:r>
+      <w:proofErr w:type="spellEnd"/>
+      <w:r>
+        <w:rPr>
+          <w:rFonts w:ascii="Consolas" w:hAnsi="Consolas" w:cs="Consolas"/>
+          <w:color w:val="000000"/>
+          <w:sz w:val="19"/>
+          <w:szCs w:val="19"/>
+          <w:lang w:val="it-IT"/>
+        </w:rPr>
+        <w:t>\</w:t>
+      </w:r>
+      <w:proofErr w:type="spellStart"/>
+      <w:r>
+        <w:rPr>
+          <w:rFonts w:ascii="Consolas" w:hAnsi="Consolas" w:cs="Consolas"/>
+          <w:color w:val="000000"/>
+          <w:sz w:val="19"/>
+          <w:szCs w:val="19"/>
+          <w:lang w:val="it-IT"/>
+        </w:rPr>
+        <w:t>Assets</w:t>
+      </w:r>
+      <w:proofErr w:type="spellEnd"/>
+      <w:r>
+        <w:rPr>
+          <w:rFonts w:ascii="Consolas" w:hAnsi="Consolas" w:cs="Consolas"/>
+          <w:color w:val="000000"/>
+          <w:sz w:val="19"/>
+          <w:szCs w:val="19"/>
+          <w:lang w:val="it-IT"/>
+        </w:rPr>
+        <w:t>\</w:t>
+      </w:r>
+      <w:proofErr w:type="spellStart"/>
+      <w:r>
+        <w:rPr>
+          <w:rFonts w:ascii="Consolas" w:hAnsi="Consolas" w:cs="Consolas"/>
+          <w:color w:val="000000"/>
+          <w:sz w:val="19"/>
+          <w:szCs w:val="19"/>
+          <w:lang w:val="it-IT"/>
+        </w:rPr>
+        <w:t>StreamingAssets</w:t>
+      </w:r>
+      <w:proofErr w:type="spellEnd"/>
+      <w:r>
+        <w:rPr>
+          <w:rFonts w:ascii="Consolas" w:hAnsi="Consolas" w:cs="Consolas"/>
+          <w:color w:val="000000"/>
+          <w:sz w:val="19"/>
+          <w:szCs w:val="19"/>
+          <w:lang w:val="it-IT"/>
+        </w:rPr>
+        <w:t>”</w:t>
+      </w:r>
+    </w:p>
+    <w:p>
+      <w:pPr>
+        <w:pStyle w:val="Paragrafoelenco"/>
+        <w:rPr>
           <w:b/>
-          <w:lang w:val="it-IT"/>
-        </w:rPr>
-      </w:pPr>
-      <w:r>
-        <w:rPr>
-          <w:lang w:val="it-IT"/>
-        </w:rPr>
-        <w:t xml:space="preserve">I file con le coordinate dei modelli, dei </w:t>
-      </w:r>
-      <w:proofErr w:type="spellStart"/>
-      <w:r>
-        <w:rPr>
-          <w:lang w:val="it-IT"/>
-        </w:rPr>
-        <w:t>cage</w:t>
-      </w:r>
-      <w:proofErr w:type="spellEnd"/>
-      <w:r>
-        <w:rPr>
-          <w:lang w:val="it-IT"/>
-        </w:rPr>
-        <w:t xml:space="preserve">, delle coordinate baricentriche e delle annotazioni vanno inserite nella cartella </w:t>
-      </w:r>
-      <w:r>
-        <w:rPr>
-          <w:lang w:val="it-IT"/>
-        </w:rPr>
-        <w:t>in</w:t>
-      </w:r>
-      <w:r>
-        <w:rPr>
-          <w:rFonts w:ascii="Consolas" w:hAnsi="Consolas" w:cs="Consolas"/>
-          <w:color w:val="000000"/>
-          <w:sz w:val="19"/>
-          <w:szCs w:val="19"/>
-          <w:lang w:val="it-IT"/>
-        </w:rPr>
+        </w:rPr>
+      </w:pPr>
+      <w:r>
+        <w:t xml:space="preserve">I prefab </w:t>
+      </w:r>
+      <w:proofErr w:type="spellStart"/>
+      <w:r>
+        <w:t>devono</w:t>
+      </w:r>
+      <w:proofErr w:type="spellEnd"/>
+      <w:r>
         <w:t xml:space="preserve"> </w:t>
       </w:r>
-      <w:proofErr w:type="gramStart"/>
-      <w:r>
-        <w:rPr>
-          <w:rFonts w:ascii="Consolas" w:hAnsi="Consolas" w:cs="Consolas"/>
-          <w:color w:val="000000"/>
-          <w:sz w:val="19"/>
-          <w:szCs w:val="19"/>
-          <w:lang w:val="it-IT"/>
-        </w:rPr>
-        <w:t>“..</w:t>
-      </w:r>
-      <w:proofErr w:type="gramEnd"/>
-      <w:r>
-        <w:rPr>
-          <w:rFonts w:ascii="Consolas" w:hAnsi="Consolas" w:cs="Consolas"/>
-          <w:color w:val="000000"/>
-          <w:sz w:val="19"/>
-          <w:szCs w:val="19"/>
-          <w:lang w:val="it-IT"/>
-        </w:rPr>
-        <w:t>\</w:t>
-      </w:r>
-      <w:proofErr w:type="spellStart"/>
-      <w:r>
-        <w:rPr>
-          <w:rFonts w:ascii="Consolas" w:hAnsi="Consolas" w:cs="Consolas"/>
-          <w:color w:val="000000"/>
-          <w:sz w:val="19"/>
-          <w:szCs w:val="19"/>
-          <w:lang w:val="it-IT"/>
-        </w:rPr>
-        <w:t>TestSelection</w:t>
-      </w:r>
-      <w:proofErr w:type="spellEnd"/>
-      <w:r>
-        <w:rPr>
-          <w:rFonts w:ascii="Consolas" w:hAnsi="Consolas" w:cs="Consolas"/>
-          <w:color w:val="000000"/>
-          <w:sz w:val="19"/>
-          <w:szCs w:val="19"/>
-          <w:lang w:val="it-IT"/>
-        </w:rPr>
-        <w:t>\</w:t>
-      </w:r>
-      <w:proofErr w:type="spellStart"/>
-      <w:r>
-        <w:rPr>
-          <w:rFonts w:ascii="Consolas" w:hAnsi="Consolas" w:cs="Consolas"/>
-          <w:color w:val="000000"/>
-          <w:sz w:val="19"/>
-          <w:szCs w:val="19"/>
-          <w:lang w:val="it-IT"/>
-        </w:rPr>
-        <w:t>Assets</w:t>
-      </w:r>
-      <w:proofErr w:type="spellEnd"/>
-      <w:r>
-        <w:rPr>
-          <w:rFonts w:ascii="Consolas" w:hAnsi="Consolas" w:cs="Consolas"/>
-          <w:color w:val="000000"/>
-          <w:sz w:val="19"/>
-          <w:szCs w:val="19"/>
-          <w:lang w:val="it-IT"/>
-        </w:rPr>
-        <w:t>\</w:t>
-      </w:r>
-      <w:proofErr w:type="spellStart"/>
-      <w:r>
-        <w:rPr>
-          <w:rFonts w:ascii="Consolas" w:hAnsi="Consolas" w:cs="Consolas"/>
-          <w:color w:val="000000"/>
-          <w:sz w:val="19"/>
-          <w:szCs w:val="19"/>
-          <w:lang w:val="it-IT"/>
-        </w:rPr>
-        <w:t>StreamingAssets</w:t>
-      </w:r>
-      <w:proofErr w:type="spellEnd"/>
-      <w:r>
-        <w:rPr>
-          <w:rFonts w:ascii="Consolas" w:hAnsi="Consolas" w:cs="Consolas"/>
-          <w:color w:val="000000"/>
-          <w:sz w:val="19"/>
-          <w:szCs w:val="19"/>
-          <w:lang w:val="it-IT"/>
-        </w:rPr>
-        <w:t>”</w:t>
+      <w:proofErr w:type="spellStart"/>
+      <w:r>
+        <w:t>avere</w:t>
+      </w:r>
+      <w:proofErr w:type="spellEnd"/>
+      <w:r>
+        <w:t xml:space="preserve"> come </w:t>
+      </w:r>
+      <w:proofErr w:type="spellStart"/>
+      <w:r>
+        <w:t>opzioni</w:t>
+      </w:r>
+      <w:proofErr w:type="spellEnd"/>
+      <w:r>
+        <w:t xml:space="preserve"> read/write enabled checked an</w:t>
+      </w:r>
+      <w:r>
+        <w:t>d optimize mesh = nothing.</w:t>
       </w:r>
     </w:p>
     <w:p>
@@ -293,6 +328,7 @@
       <w:proofErr w:type="spellStart"/>
       <w:r>
         <w:rPr>
+          <w:b/>
           <w:lang w:val="it-IT"/>
         </w:rPr>
         <w:t>WF_Material</w:t>
@@ -384,8 +420,25 @@
         <w:rPr>
           <w:lang w:val="it-IT"/>
         </w:rPr>
-        <w:t>.</w:t>
-      </w:r>
+        <w:t xml:space="preserve"> e il materiale </w:t>
+      </w:r>
+      <w:proofErr w:type="spellStart"/>
+      <w:r>
+        <w:rPr>
+          <w:b/>
+          <w:lang w:val="it-IT"/>
+        </w:rPr>
+        <w:t>VertexMaterial</w:t>
+      </w:r>
+      <w:proofErr w:type="spellEnd"/>
+      <w:r>
+        <w:rPr>
+          <w:lang w:val="it-IT"/>
+        </w:rPr>
+        <w:t xml:space="preserve"> al modello (senza questa operazione i segmenti non verranno colorati cambiando il singolo triangolo).</w:t>
+      </w:r>
+      <w:bookmarkStart w:id="0" w:name="_GoBack"/>
+      <w:bookmarkEnd w:id="0"/>
     </w:p>
     <w:p>
       <w:pPr>
@@ -1084,8 +1137,6 @@
         </w:rPr>
         <w:t>, drag model invece vuole l’oggetto</w:t>
       </w:r>
-      <w:bookmarkStart w:id="0" w:name="_GoBack"/>
-      <w:bookmarkEnd w:id="0"/>
       <w:r>
         <w:rPr>
           <w:b/>

</xml_diff>

<commit_message>
Updated notes to add a new model in the scene
</commit_message>
<xml_diff>
--- a/Notes.docx
+++ b/Notes.docx
@@ -437,8 +437,6 @@
         </w:rPr>
         <w:t xml:space="preserve"> al modello (senza questa operazione i segmenti non verranno colorati cambiando il singolo triangolo).</w:t>
       </w:r>
-      <w:bookmarkStart w:id="0" w:name="_GoBack"/>
-      <w:bookmarkEnd w:id="0"/>
     </w:p>
     <w:p>
       <w:pPr>
@@ -1571,6 +1569,54 @@
         </w:rPr>
         <w:t>.</w:t>
       </w:r>
+    </w:p>
+    <w:p>
+      <w:pPr>
+        <w:pStyle w:val="Paragrafoelenco"/>
+        <w:numPr>
+          <w:ilvl w:val="0"/>
+          <w:numId w:val="1"/>
+        </w:numPr>
+        <w:rPr>
+          <w:lang w:val="it-IT"/>
+        </w:rPr>
+      </w:pPr>
+      <w:r>
+        <w:rPr>
+          <w:lang w:val="it-IT"/>
+        </w:rPr>
+        <w:t>Controllare la soglia per l’associazione CP con annotazione</w:t>
+      </w:r>
+      <w:r>
+        <w:rPr>
+          <w:lang w:val="it-IT"/>
+        </w:rPr>
+        <w:t>.</w:t>
+      </w:r>
+    </w:p>
+    <w:p>
+      <w:pPr>
+        <w:pStyle w:val="Paragrafoelenco"/>
+        <w:rPr>
+          <w:lang w:val="it-IT"/>
+        </w:rPr>
+      </w:pPr>
+      <w:proofErr w:type="spellStart"/>
+      <w:r>
+        <w:rPr>
+          <w:lang w:val="it-IT"/>
+        </w:rPr>
+        <w:t>ReadJson.cs</w:t>
+      </w:r>
+      <w:proofErr w:type="spellEnd"/>
+      <w:r>
+        <w:rPr>
+          <w:lang w:val="it-IT"/>
+        </w:rPr>
+        <w:t xml:space="preserve"> linea 195</w:t>
+      </w:r>
+      <w:bookmarkStart w:id="0" w:name="_GoBack"/>
+      <w:bookmarkEnd w:id="0"/>
     </w:p>
     <w:sectPr>
       <w:pgSz w:w="11906" w:h="16838"/>

</xml_diff>